<commit_message>
Work plan D3 updated
</commit_message>
<xml_diff>
--- a/doc/Workplan Report D3.docx
+++ b/doc/Workplan Report D3.docx
@@ -172,7 +172,6 @@
       <w:bookmarkStart w:id="3" w:name="_Toc66203112"/>
       <w:bookmarkStart w:id="4" w:name="_Toc66204063"/>
       <w:bookmarkStart w:id="5" w:name="_Toc66204174"/>
-      <w:proofErr w:type="spellStart"/>
       <w:r>
         <w:rPr>
           <w:color w:val="4472C4" w:themeColor="accent1"/>
@@ -185,7 +184,6 @@
       <w:bookmarkEnd w:id="3"/>
       <w:bookmarkEnd w:id="4"/>
       <w:bookmarkEnd w:id="5"/>
-      <w:proofErr w:type="spellEnd"/>
     </w:p>
     <w:p>
       <w:pPr>
@@ -212,49 +210,7 @@
         <w:rPr>
           <w:lang w:val="es-ES"/>
         </w:rPr>
-        <w:t xml:space="preserve">Guillermo </w:t>
-      </w:r>
-      <w:proofErr w:type="spellStart"/>
-      <w:r>
-        <w:rPr>
-          <w:lang w:val="es-ES"/>
-        </w:rPr>
-        <w:t>Diz</w:t>
-      </w:r>
-      <w:proofErr w:type="spellEnd"/>
-      <w:r>
-        <w:rPr>
-          <w:lang w:val="es-ES"/>
-        </w:rPr>
-        <w:t xml:space="preserve"> Gil (Manager, </w:t>
-      </w:r>
-      <w:proofErr w:type="spellStart"/>
-      <w:r>
-        <w:rPr>
-          <w:lang w:val="es-ES"/>
-        </w:rPr>
-        <w:t>developer</w:t>
-      </w:r>
-      <w:proofErr w:type="spellEnd"/>
-      <w:r>
-        <w:rPr>
-          <w:lang w:val="es-ES"/>
-        </w:rPr>
-        <w:t xml:space="preserve">, </w:t>
-      </w:r>
-      <w:proofErr w:type="spellStart"/>
-      <w:r>
-        <w:rPr>
-          <w:lang w:val="es-ES"/>
-        </w:rPr>
-        <w:t>tester</w:t>
-      </w:r>
-      <w:proofErr w:type="spellEnd"/>
-      <w:r>
-        <w:rPr>
-          <w:lang w:val="es-ES"/>
-        </w:rPr>
-        <w:t>)</w:t>
+        <w:t>Guillermo Diz Gil (Manager, developer, tester)</w:t>
       </w:r>
     </w:p>
     <w:p>
@@ -272,35 +228,7 @@
         <w:rPr>
           <w:lang w:val="es-ES"/>
         </w:rPr>
-        <w:t>Francisco Rodríguez Pérez (</w:t>
-      </w:r>
-      <w:proofErr w:type="spellStart"/>
-      <w:r>
-        <w:rPr>
-          <w:lang w:val="es-ES"/>
-        </w:rPr>
-        <w:t>Developer</w:t>
-      </w:r>
-      <w:proofErr w:type="spellEnd"/>
-      <w:r>
-        <w:rPr>
-          <w:lang w:val="es-ES"/>
-        </w:rPr>
-        <w:t xml:space="preserve">, </w:t>
-      </w:r>
-      <w:proofErr w:type="spellStart"/>
-      <w:r>
-        <w:rPr>
-          <w:lang w:val="es-ES"/>
-        </w:rPr>
-        <w:t>tester</w:t>
-      </w:r>
-      <w:proofErr w:type="spellEnd"/>
-      <w:r>
-        <w:rPr>
-          <w:lang w:val="es-ES"/>
-        </w:rPr>
-        <w:t>)</w:t>
+        <w:t>Francisco Rodríguez Pérez (Developer, tester)</w:t>
       </w:r>
     </w:p>
     <w:p>
@@ -318,35 +246,7 @@
         <w:rPr>
           <w:lang w:val="es-ES"/>
         </w:rPr>
-        <w:t>Carmen María Muñoz Pérez (</w:t>
-      </w:r>
-      <w:proofErr w:type="spellStart"/>
-      <w:r>
-        <w:rPr>
-          <w:lang w:val="es-ES"/>
-        </w:rPr>
-        <w:t>Developer</w:t>
-      </w:r>
-      <w:proofErr w:type="spellEnd"/>
-      <w:r>
-        <w:rPr>
-          <w:lang w:val="es-ES"/>
-        </w:rPr>
-        <w:t xml:space="preserve">, </w:t>
-      </w:r>
-      <w:proofErr w:type="spellStart"/>
-      <w:r>
-        <w:rPr>
-          <w:lang w:val="es-ES"/>
-        </w:rPr>
-        <w:t>tester</w:t>
-      </w:r>
-      <w:proofErr w:type="spellEnd"/>
-      <w:r>
-        <w:rPr>
-          <w:lang w:val="es-ES"/>
-        </w:rPr>
-        <w:t>)</w:t>
+        <w:t>Carmen María Muñoz Pérez (Developer, tester)</w:t>
       </w:r>
     </w:p>
     <w:p>
@@ -364,21 +264,7 @@
         <w:rPr>
           <w:lang w:val="en-GB"/>
         </w:rPr>
-        <w:t xml:space="preserve">George </w:t>
-      </w:r>
-      <w:proofErr w:type="spellStart"/>
-      <w:r>
-        <w:rPr>
-          <w:lang w:val="en-GB"/>
-        </w:rPr>
-        <w:t>Laurentiu</w:t>
-      </w:r>
-      <w:proofErr w:type="spellEnd"/>
-      <w:r>
-        <w:rPr>
-          <w:lang w:val="en-GB"/>
-        </w:rPr>
-        <w:t xml:space="preserve"> Bogdan (Developer, tester)</w:t>
+        <w:t>George Laurentiu Bogdan (Developer, tester)</w:t>
       </w:r>
     </w:p>
     <w:p>
@@ -439,21 +325,7 @@
         <w:rPr>
           <w:lang w:val="es-ES"/>
         </w:rPr>
-        <w:t xml:space="preserve">Rafael </w:t>
-      </w:r>
-      <w:proofErr w:type="spellStart"/>
-      <w:r>
-        <w:rPr>
-          <w:lang w:val="es-ES"/>
-        </w:rPr>
-        <w:t>Corchuelo</w:t>
-      </w:r>
-      <w:proofErr w:type="spellEnd"/>
-      <w:r>
-        <w:rPr>
-          <w:lang w:val="es-ES"/>
-        </w:rPr>
-        <w:t xml:space="preserve"> Gil</w:t>
+        <w:t>Rafael Corchuelo Gil</w:t>
       </w:r>
     </w:p>
     <w:p>
@@ -654,21 +526,8 @@
             </w:rPr>
           </w:pPr>
           <w:r>
-            <w:t xml:space="preserve">Table </w:t>
+            <w:t>Table of contents</w:t>
           </w:r>
-          <w:proofErr w:type="spellStart"/>
-          <w:r>
-            <w:t>of</w:t>
-          </w:r>
-          <w:proofErr w:type="spellEnd"/>
-          <w:r>
-            <w:t xml:space="preserve"> </w:t>
-          </w:r>
-          <w:proofErr w:type="spellStart"/>
-          <w:r>
-            <w:t>contents</w:t>
-          </w:r>
-          <w:proofErr w:type="spellEnd"/>
           <w:r>
             <w:rPr>
               <w:rFonts w:asciiTheme="minorHAnsi" w:hAnsiTheme="minorHAnsi" w:cstheme="minorHAnsi"/>
@@ -2291,83 +2150,33 @@
               <w:rPr>
                 <w:lang w:val="es-ES"/>
               </w:rPr>
-              <w:t xml:space="preserve">George </w:t>
-            </w:r>
-            <w:proofErr w:type="spellStart"/>
-            <w:r>
+              <w:t>George Laurentiu Bogdan</w:t>
+            </w:r>
+          </w:p>
+          <w:p>
+            <w:pPr>
               <w:rPr>
                 <w:lang w:val="es-ES"/>
               </w:rPr>
-              <w:t>Laurentiu</w:t>
-            </w:r>
-            <w:proofErr w:type="spellEnd"/>
+            </w:pPr>
             <w:r>
               <w:rPr>
                 <w:lang w:val="es-ES"/>
               </w:rPr>
-              <w:t xml:space="preserve"> </w:t>
-            </w:r>
-            <w:proofErr w:type="spellStart"/>
-            <w:r>
+              <w:t>Guillermo Diz Gil</w:t>
+            </w:r>
+          </w:p>
+          <w:p>
+            <w:pPr>
               <w:rPr>
                 <w:lang w:val="es-ES"/>
               </w:rPr>
-              <w:t>Bogdan</w:t>
-            </w:r>
-            <w:proofErr w:type="spellEnd"/>
-          </w:p>
-          <w:p>
-            <w:pPr>
+            </w:pPr>
+            <w:r>
               <w:rPr>
                 <w:lang w:val="es-ES"/>
               </w:rPr>
-            </w:pPr>
-            <w:r>
-              <w:rPr>
-                <w:lang w:val="es-ES"/>
-              </w:rPr>
-              <w:t xml:space="preserve">Guillermo </w:t>
-            </w:r>
-            <w:proofErr w:type="spellStart"/>
-            <w:r>
-              <w:rPr>
-                <w:lang w:val="es-ES"/>
-              </w:rPr>
-              <w:t>Diz</w:t>
-            </w:r>
-            <w:proofErr w:type="spellEnd"/>
-            <w:r>
-              <w:rPr>
-                <w:lang w:val="es-ES"/>
-              </w:rPr>
-              <w:t xml:space="preserve"> Gil</w:t>
-            </w:r>
-          </w:p>
-          <w:p>
-            <w:pPr>
-              <w:rPr>
-                <w:lang w:val="es-ES"/>
-              </w:rPr>
-            </w:pPr>
-            <w:r>
-              <w:rPr>
-                <w:lang w:val="es-ES"/>
-              </w:rPr>
-              <w:t xml:space="preserve">Carmen </w:t>
-            </w:r>
-            <w:proofErr w:type="spellStart"/>
-            <w:r>
-              <w:rPr>
-                <w:lang w:val="es-ES"/>
-              </w:rPr>
-              <w:t>Mª</w:t>
-            </w:r>
-            <w:proofErr w:type="spellEnd"/>
-            <w:r>
-              <w:rPr>
-                <w:lang w:val="es-ES"/>
-              </w:rPr>
-              <w:t xml:space="preserve"> Muñoz Pérez</w:t>
+              <w:t>Carmen Mª Muñoz Pérez</w:t>
             </w:r>
           </w:p>
           <w:p>
@@ -2617,21 +2426,7 @@
               <w:rPr>
                 <w:lang w:val="es-ES"/>
               </w:rPr>
-              <w:t xml:space="preserve">Carmen </w:t>
-            </w:r>
-            <w:proofErr w:type="spellStart"/>
-            <w:r>
-              <w:rPr>
-                <w:lang w:val="es-ES"/>
-              </w:rPr>
-              <w:t>Mª</w:t>
-            </w:r>
-            <w:proofErr w:type="spellEnd"/>
-            <w:r>
-              <w:rPr>
-                <w:lang w:val="es-ES"/>
-              </w:rPr>
-              <w:t xml:space="preserve"> Muñoz Pérez</w:t>
+              <w:t>Carmen Mª Muñoz Pérez</w:t>
             </w:r>
           </w:p>
         </w:tc>
@@ -2651,7 +2446,11 @@
           <w:tcPr>
             <w:tcW w:w="6514" w:type="dxa"/>
           </w:tcPr>
-          <w:p/>
+          <w:p>
+            <w:r>
+              <w:t>05/15/2021</w:t>
+            </w:r>
+          </w:p>
         </w:tc>
       </w:tr>
       <w:tr>
@@ -2829,30 +2628,8 @@
               <w:rPr>
                 <w:lang w:val="es-ES"/>
               </w:rPr>
-              <w:t xml:space="preserve">George </w:t>
-            </w:r>
-            <w:proofErr w:type="spellStart"/>
-            <w:r>
-              <w:rPr>
-                <w:lang w:val="es-ES"/>
-              </w:rPr>
-              <w:t>Laurentiu</w:t>
-            </w:r>
-            <w:proofErr w:type="spellEnd"/>
-            <w:r>
-              <w:rPr>
-                <w:lang w:val="es-ES"/>
-              </w:rPr>
-              <w:t xml:space="preserve"> </w:t>
-            </w:r>
-            <w:proofErr w:type="spellStart"/>
-            <w:r>
-              <w:rPr>
-                <w:lang w:val="es-ES"/>
-              </w:rPr>
-              <w:t>Bogdan</w:t>
-            </w:r>
-            <w:proofErr w:type="spellEnd"/>
+              <w:t>George Laurentiu Bogdan</w:t>
+            </w:r>
           </w:p>
         </w:tc>
       </w:tr>
@@ -3031,21 +2808,7 @@
               <w:rPr>
                 <w:lang w:val="es-ES"/>
               </w:rPr>
-              <w:t xml:space="preserve">Carmen </w:t>
-            </w:r>
-            <w:proofErr w:type="spellStart"/>
-            <w:r>
-              <w:rPr>
-                <w:lang w:val="es-ES"/>
-              </w:rPr>
-              <w:t>Mª</w:t>
-            </w:r>
-            <w:proofErr w:type="spellEnd"/>
-            <w:r>
-              <w:rPr>
-                <w:lang w:val="es-ES"/>
-              </w:rPr>
-              <w:t xml:space="preserve"> Muñoz Pérez</w:t>
+              <w:t>Carmen Mª Muñoz Pérez</w:t>
             </w:r>
           </w:p>
         </w:tc>
@@ -3233,34 +2996,7 @@
               <w:rPr>
                 <w:lang w:val="es-ES"/>
               </w:rPr>
-              <w:t xml:space="preserve">Guillermo </w:t>
-            </w:r>
-            <w:proofErr w:type="spellStart"/>
-            <w:r>
-              <w:rPr>
-                <w:lang w:val="es-ES"/>
-              </w:rPr>
-              <w:t>Diz</w:t>
-            </w:r>
-            <w:proofErr w:type="spellEnd"/>
-            <w:r>
-              <w:rPr>
-                <w:lang w:val="es-ES"/>
-              </w:rPr>
-              <w:t xml:space="preserve"> Gil</w:t>
-            </w:r>
-          </w:p>
-          <w:p>
-            <w:pPr>
-              <w:rPr>
-                <w:lang w:val="es-ES"/>
-              </w:rPr>
-            </w:pPr>
-            <w:r>
-              <w:rPr>
-                <w:lang w:val="es-ES"/>
-              </w:rPr>
-              <w:t>Francisco Rodríguez Pérez</w:t>
+              <w:t>Carmen Mª Muñoz Pérez</w:t>
             </w:r>
           </w:p>
         </w:tc>
@@ -3280,7 +3016,17 @@
           <w:tcPr>
             <w:tcW w:w="6514" w:type="dxa"/>
           </w:tcPr>
-          <w:p/>
+          <w:p>
+            <w:r>
+              <w:t>05/</w:t>
+            </w:r>
+            <w:r>
+              <w:t>23</w:t>
+            </w:r>
+            <w:r>
+              <w:t>/2021</w:t>
+            </w:r>
+          </w:p>
         </w:tc>
       </w:tr>
       <w:tr>
@@ -3298,7 +3044,17 @@
           <w:tcPr>
             <w:tcW w:w="6514" w:type="dxa"/>
           </w:tcPr>
-          <w:p/>
+          <w:p>
+            <w:r>
+              <w:t>05/</w:t>
+            </w:r>
+            <w:r>
+              <w:t>23</w:t>
+            </w:r>
+            <w:r>
+              <w:t>/2021</w:t>
+            </w:r>
+          </w:p>
         </w:tc>
       </w:tr>
       <w:tr>
@@ -3316,7 +3072,14 @@
           <w:tcPr>
             <w:tcW w:w="6514" w:type="dxa"/>
           </w:tcPr>
-          <w:p/>
+          <w:p>
+            <w:r>
+              <w:t>1:10:</w:t>
+            </w:r>
+            <w:r>
+              <w:t>00</w:t>
+            </w:r>
+          </w:p>
         </w:tc>
       </w:tr>
     </w:tbl>
@@ -3476,21 +3239,7 @@
               <w:rPr>
                 <w:lang w:val="es-ES"/>
               </w:rPr>
-              <w:t xml:space="preserve">Guillermo </w:t>
-            </w:r>
-            <w:proofErr w:type="spellStart"/>
-            <w:r>
-              <w:rPr>
-                <w:lang w:val="es-ES"/>
-              </w:rPr>
-              <w:t>Diz</w:t>
-            </w:r>
-            <w:proofErr w:type="spellEnd"/>
-            <w:r>
-              <w:rPr>
-                <w:lang w:val="es-ES"/>
-              </w:rPr>
-              <w:t xml:space="preserve"> Gil</w:t>
+              <w:t>Guillermo Diz Gil</w:t>
             </w:r>
           </w:p>
           <w:p>
@@ -3571,7 +3320,6 @@
       </w:pPr>
       <w:bookmarkStart w:id="14" w:name="_Toc71980191"/>
       <w:r>
-        <w:lastRenderedPageBreak/>
         <w:t>Task 032</w:t>
       </w:r>
       <w:bookmarkEnd w:id="14"/>
@@ -3594,6 +3342,7 @@
           </w:tcPr>
           <w:p>
             <w:r>
+              <w:lastRenderedPageBreak/>
               <w:t>Task Id</w:t>
             </w:r>
           </w:p>
@@ -3693,21 +3442,7 @@
               <w:rPr>
                 <w:lang w:val="es-ES"/>
               </w:rPr>
-              <w:t xml:space="preserve">Guillermo </w:t>
-            </w:r>
-            <w:proofErr w:type="spellStart"/>
-            <w:r>
-              <w:rPr>
-                <w:lang w:val="es-ES"/>
-              </w:rPr>
-              <w:t>Diz</w:t>
-            </w:r>
-            <w:proofErr w:type="spellEnd"/>
-            <w:r>
-              <w:rPr>
-                <w:lang w:val="es-ES"/>
-              </w:rPr>
-              <w:t xml:space="preserve"> Gil</w:t>
+              <w:t>Guillermo Diz Gil</w:t>
             </w:r>
           </w:p>
           <w:p>
@@ -3914,21 +3649,7 @@
               <w:rPr>
                 <w:lang w:val="es-ES"/>
               </w:rPr>
-              <w:t xml:space="preserve">Guillermo </w:t>
-            </w:r>
-            <w:proofErr w:type="spellStart"/>
-            <w:r>
-              <w:rPr>
-                <w:lang w:val="es-ES"/>
-              </w:rPr>
-              <w:t>Diz</w:t>
-            </w:r>
-            <w:proofErr w:type="spellEnd"/>
-            <w:r>
-              <w:rPr>
-                <w:lang w:val="es-ES"/>
-              </w:rPr>
-              <w:t xml:space="preserve"> Gil</w:t>
+              <w:t>Guillermo Diz Gil</w:t>
             </w:r>
           </w:p>
           <w:p>
@@ -4071,25 +3792,7 @@
               <w:t>F</w:t>
             </w:r>
             <w:r>
-              <w:t xml:space="preserve">unctional testing </w:t>
-            </w:r>
-            <w:r>
-              <w:t>–</w:t>
-            </w:r>
-            <w:r>
-              <w:t xml:space="preserve"> </w:t>
-            </w:r>
-            <w:r>
-              <w:t xml:space="preserve">list the </w:t>
-            </w:r>
-            <w:r>
-              <w:t>shout</w:t>
-            </w:r>
-            <w:r>
-              <w:t>s</w:t>
-            </w:r>
-            <w:r>
-              <w:t xml:space="preserve"> (anonymous)</w:t>
+              <w:t>unctional testing - write and list the shouts (anonymous)</w:t>
             </w:r>
           </w:p>
         </w:tc>
@@ -4146,30 +3849,8 @@
               <w:rPr>
                 <w:lang w:val="es-ES"/>
               </w:rPr>
-              <w:t xml:space="preserve">George </w:t>
-            </w:r>
-            <w:proofErr w:type="spellStart"/>
-            <w:r>
-              <w:rPr>
-                <w:lang w:val="es-ES"/>
-              </w:rPr>
-              <w:t>Laurentiu</w:t>
-            </w:r>
-            <w:proofErr w:type="spellEnd"/>
-            <w:r>
-              <w:rPr>
-                <w:lang w:val="es-ES"/>
-              </w:rPr>
-              <w:t xml:space="preserve"> </w:t>
-            </w:r>
-            <w:proofErr w:type="spellStart"/>
-            <w:r>
-              <w:rPr>
-                <w:lang w:val="es-ES"/>
-              </w:rPr>
-              <w:t>Bogdan</w:t>
-            </w:r>
-            <w:proofErr w:type="spellEnd"/>
+              <w:t>Carmen Mª Muñoz Pérez</w:t>
+            </w:r>
           </w:p>
         </w:tc>
       </w:tr>
@@ -4188,7 +3869,11 @@
           <w:tcPr>
             <w:tcW w:w="6514" w:type="dxa"/>
           </w:tcPr>
-          <w:p/>
+          <w:p>
+            <w:r>
+              <w:t>05/15/2021</w:t>
+            </w:r>
+          </w:p>
         </w:tc>
       </w:tr>
       <w:tr>
@@ -4206,7 +3891,23 @@
           <w:tcPr>
             <w:tcW w:w="6514" w:type="dxa"/>
           </w:tcPr>
-          <w:p/>
+          <w:p>
+            <w:r>
+              <w:t>0</w:t>
+            </w:r>
+            <w:r>
+              <w:t>5</w:t>
+            </w:r>
+            <w:r>
+              <w:t>/</w:t>
+            </w:r>
+            <w:r>
+              <w:t>20</w:t>
+            </w:r>
+            <w:r>
+              <w:t>/2021</w:t>
+            </w:r>
+          </w:p>
         </w:tc>
       </w:tr>
       <w:tr>
@@ -4224,7 +3925,26 @@
           <w:tcPr>
             <w:tcW w:w="6514" w:type="dxa"/>
           </w:tcPr>
-          <w:p/>
+          <w:p>
+            <w:r>
+              <w:t>0</w:t>
+            </w:r>
+            <w:r>
+              <w:t>1</w:t>
+            </w:r>
+            <w:r>
+              <w:t>:</w:t>
+            </w:r>
+            <w:r>
+              <w:t>25</w:t>
+            </w:r>
+            <w:r>
+              <w:t>:</w:t>
+            </w:r>
+            <w:r>
+              <w:t>00</w:t>
+            </w:r>
+          </w:p>
         </w:tc>
       </w:tr>
     </w:tbl>
@@ -4301,7 +4021,7 @@
               <w:t>F</w:t>
             </w:r>
             <w:r>
-              <w:t>unctional testing - write a shout (anonymous)</w:t>
+              <w:t>unctional testing - list public tasks (anonymous)</w:t>
             </w:r>
           </w:p>
         </w:tc>
@@ -4341,7 +4061,7 @@
           </w:tcPr>
           <w:p>
             <w:r>
-              <w:t>Carmen Mª Muñoz Pérez</w:t>
+              <w:t>Guillermo Diz Gil</w:t>
             </w:r>
           </w:p>
         </w:tc>
@@ -4361,17 +4081,32 @@
           <w:tcPr>
             <w:tcW w:w="6514" w:type="dxa"/>
           </w:tcPr>
-          <w:p/>
-        </w:tc>
-      </w:tr>
-      <w:tr>
-        <w:tc>
-          <w:tcPr>
-            <w:tcW w:w="1980" w:type="dxa"/>
-          </w:tcPr>
-          <w:p>
-            <w:r>
-              <w:lastRenderedPageBreak/>
+          <w:p>
+            <w:r>
+              <w:t>0</w:t>
+            </w:r>
+            <w:r>
+              <w:t>5</w:t>
+            </w:r>
+            <w:r>
+              <w:t>/</w:t>
+            </w:r>
+            <w:r>
+              <w:t>15</w:t>
+            </w:r>
+            <w:r>
+              <w:t>/2021</w:t>
+            </w:r>
+          </w:p>
+        </w:tc>
+      </w:tr>
+      <w:tr>
+        <w:tc>
+          <w:tcPr>
+            <w:tcW w:w="1980" w:type="dxa"/>
+          </w:tcPr>
+          <w:p>
+            <w:r>
               <w:t>End date</w:t>
             </w:r>
           </w:p>
@@ -4380,7 +4115,23 @@
           <w:tcPr>
             <w:tcW w:w="6514" w:type="dxa"/>
           </w:tcPr>
-          <w:p/>
+          <w:p>
+            <w:r>
+              <w:t>0</w:t>
+            </w:r>
+            <w:r>
+              <w:t>5</w:t>
+            </w:r>
+            <w:r>
+              <w:t>/</w:t>
+            </w:r>
+            <w:r>
+              <w:t>15</w:t>
+            </w:r>
+            <w:r>
+              <w:t>/2021</w:t>
+            </w:r>
+          </w:p>
         </w:tc>
       </w:tr>
       <w:tr>
@@ -4398,7 +4149,26 @@
           <w:tcPr>
             <w:tcW w:w="6514" w:type="dxa"/>
           </w:tcPr>
-          <w:p/>
+          <w:p>
+            <w:r>
+              <w:t>0</w:t>
+            </w:r>
+            <w:r>
+              <w:t>0</w:t>
+            </w:r>
+            <w:r>
+              <w:t>:</w:t>
+            </w:r>
+            <w:r>
+              <w:t>40</w:t>
+            </w:r>
+            <w:r>
+              <w:t>:0</w:t>
+            </w:r>
+            <w:r>
+              <w:t>0</w:t>
+            </w:r>
+          </w:p>
         </w:tc>
       </w:tr>
     </w:tbl>
@@ -4407,11 +4177,14 @@
       <w:pPr>
         <w:pStyle w:val="Ttulo2"/>
       </w:pPr>
-      <w:bookmarkStart w:id="18" w:name="_Toc71980195"/>
+      <w:bookmarkStart w:id="18" w:name="_Toc71980196"/>
       <w:r>
-        <w:t>Task 036</w:t>
+        <w:t>Task 03</w:t>
       </w:r>
       <w:bookmarkEnd w:id="18"/>
+      <w:r>
+        <w:t>6</w:t>
+      </w:r>
     </w:p>
     <w:p/>
     <w:tbl>
@@ -4472,10 +4245,10 @@
               <w:jc w:val="both"/>
             </w:pPr>
             <w:r>
-              <w:t>F</w:t>
-            </w:r>
-            <w:r>
-              <w:t>unctional testing - list public tasks (anonymous)</w:t>
+              <w:t>Functional</w:t>
+            </w:r>
+            <w:r>
+              <w:t xml:space="preserve"> testing - show public tasks details (anonymous)</w:t>
             </w:r>
           </w:p>
         </w:tc>
@@ -4515,15 +4288,10 @@
           </w:tcPr>
           <w:p>
             <w:r>
-              <w:t xml:space="preserve">Guillermo </w:t>
-            </w:r>
-            <w:proofErr w:type="spellStart"/>
-            <w:r>
-              <w:t>Diz</w:t>
-            </w:r>
-            <w:proofErr w:type="spellEnd"/>
-            <w:r>
-              <w:t xml:space="preserve"> Gil</w:t>
+              <w:rPr>
+                <w:lang w:val="es-ES"/>
+              </w:rPr>
+              <w:t>Francisco Rodríguez Pérez</w:t>
             </w:r>
           </w:p>
         </w:tc>
@@ -4543,6 +4311,40 @@
           <w:tcPr>
             <w:tcW w:w="6514" w:type="dxa"/>
           </w:tcPr>
+          <w:p>
+            <w:r>
+              <w:t>0</w:t>
+            </w:r>
+            <w:r>
+              <w:t>5</w:t>
+            </w:r>
+            <w:r>
+              <w:t>/</w:t>
+            </w:r>
+            <w:r>
+              <w:t>17</w:t>
+            </w:r>
+            <w:r>
+              <w:t>/2021</w:t>
+            </w:r>
+          </w:p>
+        </w:tc>
+      </w:tr>
+      <w:tr>
+        <w:tc>
+          <w:tcPr>
+            <w:tcW w:w="1980" w:type="dxa"/>
+          </w:tcPr>
+          <w:p>
+            <w:r>
+              <w:t>End date</w:t>
+            </w:r>
+          </w:p>
+        </w:tc>
+        <w:tc>
+          <w:tcPr>
+            <w:tcW w:w="6514" w:type="dxa"/>
+          </w:tcPr>
           <w:p/>
         </w:tc>
       </w:tr>
@@ -4553,24 +4355,6 @@
           </w:tcPr>
           <w:p>
             <w:r>
-              <w:t>End date</w:t>
-            </w:r>
-          </w:p>
-        </w:tc>
-        <w:tc>
-          <w:tcPr>
-            <w:tcW w:w="6514" w:type="dxa"/>
-          </w:tcPr>
-          <w:p/>
-        </w:tc>
-      </w:tr>
-      <w:tr>
-        <w:tc>
-          <w:tcPr>
-            <w:tcW w:w="1980" w:type="dxa"/>
-          </w:tcPr>
-          <w:p>
-            <w:r>
               <w:t>Time</w:t>
             </w:r>
           </w:p>
@@ -4579,7 +4363,29 @@
           <w:tcPr>
             <w:tcW w:w="6514" w:type="dxa"/>
           </w:tcPr>
-          <w:p/>
+          <w:p>
+            <w:r>
+              <w:t>0</w:t>
+            </w:r>
+            <w:r>
+              <w:t>0</w:t>
+            </w:r>
+            <w:r>
+              <w:t>:</w:t>
+            </w:r>
+            <w:r>
+              <w:t>4</w:t>
+            </w:r>
+            <w:r>
+              <w:t>5</w:t>
+            </w:r>
+            <w:r>
+              <w:t>:0</w:t>
+            </w:r>
+            <w:r>
+              <w:t>0</w:t>
+            </w:r>
+          </w:p>
         </w:tc>
       </w:tr>
     </w:tbl>
@@ -4588,11 +4394,14 @@
       <w:pPr>
         <w:pStyle w:val="Ttulo2"/>
       </w:pPr>
-      <w:bookmarkStart w:id="19" w:name="_Toc71980196"/>
+      <w:bookmarkStart w:id="19" w:name="_Toc71980197"/>
       <w:r>
-        <w:t>Task 037</w:t>
+        <w:t>Task 03</w:t>
       </w:r>
       <w:bookmarkEnd w:id="19"/>
+      <w:r>
+        <w:t>7</w:t>
+      </w:r>
     </w:p>
     <w:p/>
     <w:tbl>
@@ -4653,10 +4462,10 @@
               <w:jc w:val="both"/>
             </w:pPr>
             <w:r>
-              <w:t>Functional</w:t>
-            </w:r>
-            <w:r>
-              <w:t xml:space="preserve"> testing - show public tasks details (anonymous)</w:t>
+              <w:t>F</w:t>
+            </w:r>
+            <w:r>
+              <w:t>unctional testing - list public tasks (authenticated)</w:t>
             </w:r>
           </w:p>
         </w:tc>
@@ -4699,7 +4508,7 @@
               <w:rPr>
                 <w:lang w:val="es-ES"/>
               </w:rPr>
-              <w:t>Francisco Rodríguez Pérez</w:t>
+              <w:t>Carmen Mª Muñoz Pérez</w:t>
             </w:r>
           </w:p>
         </w:tc>
@@ -4719,7 +4528,23 @@
           <w:tcPr>
             <w:tcW w:w="6514" w:type="dxa"/>
           </w:tcPr>
-          <w:p/>
+          <w:p>
+            <w:r>
+              <w:t>0</w:t>
+            </w:r>
+            <w:r>
+              <w:t>5</w:t>
+            </w:r>
+            <w:r>
+              <w:t>/</w:t>
+            </w:r>
+            <w:r>
+              <w:t>20</w:t>
+            </w:r>
+            <w:r>
+              <w:t>/2021</w:t>
+            </w:r>
+          </w:p>
         </w:tc>
       </w:tr>
       <w:tr>
@@ -4737,7 +4562,23 @@
           <w:tcPr>
             <w:tcW w:w="6514" w:type="dxa"/>
           </w:tcPr>
-          <w:p/>
+          <w:p>
+            <w:r>
+              <w:t>0</w:t>
+            </w:r>
+            <w:r>
+              <w:t>5</w:t>
+            </w:r>
+            <w:r>
+              <w:t>/</w:t>
+            </w:r>
+            <w:r>
+              <w:t>20</w:t>
+            </w:r>
+            <w:r>
+              <w:t>/2021</w:t>
+            </w:r>
+          </w:p>
         </w:tc>
       </w:tr>
       <w:tr>
@@ -4755,7 +4596,29 @@
           <w:tcPr>
             <w:tcW w:w="6514" w:type="dxa"/>
           </w:tcPr>
-          <w:p/>
+          <w:p>
+            <w:r>
+              <w:t>0</w:t>
+            </w:r>
+            <w:r>
+              <w:t>0</w:t>
+            </w:r>
+            <w:r>
+              <w:t>:</w:t>
+            </w:r>
+            <w:r>
+              <w:t>3</w:t>
+            </w:r>
+            <w:r>
+              <w:t>5</w:t>
+            </w:r>
+            <w:r>
+              <w:t>:0</w:t>
+            </w:r>
+            <w:r>
+              <w:t>0</w:t>
+            </w:r>
+          </w:p>
         </w:tc>
       </w:tr>
     </w:tbl>
@@ -4764,11 +4627,14 @@
       <w:pPr>
         <w:pStyle w:val="Ttulo2"/>
       </w:pPr>
-      <w:bookmarkStart w:id="20" w:name="_Toc71980197"/>
+      <w:bookmarkStart w:id="20" w:name="_Toc71980198"/>
       <w:r>
-        <w:t>Task 038</w:t>
+        <w:t>Task 03</w:t>
       </w:r>
       <w:bookmarkEnd w:id="20"/>
+      <w:r>
+        <w:t>8</w:t>
+      </w:r>
     </w:p>
     <w:p/>
     <w:tbl>
@@ -4829,10 +4695,10 @@
               <w:jc w:val="both"/>
             </w:pPr>
             <w:r>
-              <w:t>F</w:t>
-            </w:r>
-            <w:r>
-              <w:t>unctional testing - list public tasks (authenticated)</w:t>
+              <w:t xml:space="preserve">Functional </w:t>
+            </w:r>
+            <w:r>
+              <w:t>testing - show public tasks details (authenticated)</w:t>
             </w:r>
           </w:p>
         </w:tc>
@@ -4872,33 +4738,8 @@
           </w:tcPr>
           <w:p>
             <w:r>
-              <w:rPr>
-                <w:lang w:val="es-ES"/>
-              </w:rPr>
-              <w:t xml:space="preserve">George </w:t>
-            </w:r>
-            <w:proofErr w:type="spellStart"/>
-            <w:r>
-              <w:rPr>
-                <w:lang w:val="es-ES"/>
-              </w:rPr>
-              <w:t>Laurentiu</w:t>
-            </w:r>
-            <w:proofErr w:type="spellEnd"/>
-            <w:r>
-              <w:rPr>
-                <w:lang w:val="es-ES"/>
-              </w:rPr>
-              <w:t xml:space="preserve"> </w:t>
-            </w:r>
-            <w:proofErr w:type="spellStart"/>
-            <w:r>
-              <w:rPr>
-                <w:lang w:val="es-ES"/>
-              </w:rPr>
-              <w:t>Bogdan</w:t>
-            </w:r>
-            <w:proofErr w:type="spellEnd"/>
+              <w:t>Carmen Mª Muñoz Pérez</w:t>
+            </w:r>
           </w:p>
         </w:tc>
       </w:tr>
@@ -4917,7 +4758,23 @@
           <w:tcPr>
             <w:tcW w:w="6514" w:type="dxa"/>
           </w:tcPr>
-          <w:p/>
+          <w:p>
+            <w:r>
+              <w:t>0</w:t>
+            </w:r>
+            <w:r>
+              <w:t>5</w:t>
+            </w:r>
+            <w:r>
+              <w:t>/</w:t>
+            </w:r>
+            <w:r>
+              <w:t>20</w:t>
+            </w:r>
+            <w:r>
+              <w:t>/2021</w:t>
+            </w:r>
+          </w:p>
         </w:tc>
       </w:tr>
       <w:tr>
@@ -4935,7 +4792,23 @@
           <w:tcPr>
             <w:tcW w:w="6514" w:type="dxa"/>
           </w:tcPr>
-          <w:p/>
+          <w:p>
+            <w:r>
+              <w:t>0</w:t>
+            </w:r>
+            <w:r>
+              <w:t>5</w:t>
+            </w:r>
+            <w:r>
+              <w:t>/</w:t>
+            </w:r>
+            <w:r>
+              <w:t>20</w:t>
+            </w:r>
+            <w:r>
+              <w:t>/2021</w:t>
+            </w:r>
+          </w:p>
         </w:tc>
       </w:tr>
       <w:tr>
@@ -4953,20 +4826,43 @@
           <w:tcPr>
             <w:tcW w:w="6514" w:type="dxa"/>
           </w:tcPr>
-          <w:p/>
+          <w:p>
+            <w:r>
+              <w:t>0</w:t>
+            </w:r>
+            <w:r>
+              <w:t>0</w:t>
+            </w:r>
+            <w:r>
+              <w:t>:</w:t>
+            </w:r>
+            <w:r>
+              <w:t>12</w:t>
+            </w:r>
+            <w:r>
+              <w:t>:0</w:t>
+            </w:r>
+            <w:r>
+              <w:t>0</w:t>
+            </w:r>
+          </w:p>
         </w:tc>
       </w:tr>
     </w:tbl>
     <w:p/>
+    <w:p/>
     <w:p>
       <w:pPr>
         <w:pStyle w:val="Ttulo2"/>
       </w:pPr>
-      <w:bookmarkStart w:id="21" w:name="_Toc71980198"/>
+      <w:bookmarkStart w:id="21" w:name="_Toc71980199"/>
       <w:r>
-        <w:t>Task 039</w:t>
+        <w:t>Task 0</w:t>
       </w:r>
       <w:bookmarkEnd w:id="21"/>
+      <w:r>
+        <w:t>39</w:t>
+      </w:r>
     </w:p>
     <w:p/>
     <w:tbl>
@@ -4999,10 +4895,7 @@
               <w:t>Task 0</w:t>
             </w:r>
             <w:r>
-              <w:t>3</w:t>
-            </w:r>
-            <w:r>
-              <w:t>9</w:t>
+              <w:t>39</w:t>
             </w:r>
           </w:p>
         </w:tc>
@@ -5027,10 +4920,10 @@
               <w:jc w:val="both"/>
             </w:pPr>
             <w:r>
-              <w:t xml:space="preserve">Functional </w:t>
-            </w:r>
-            <w:r>
-              <w:t>testing - show public tasks details (authenticated)</w:t>
+              <w:t>F</w:t>
+            </w:r>
+            <w:r>
+              <w:t>unctional testing - display dashboard (administrator)</w:t>
             </w:r>
           </w:p>
         </w:tc>
@@ -5070,7 +4963,7 @@
           </w:tcPr>
           <w:p>
             <w:r>
-              <w:t>Carmen Mª Muñoz Pérez</w:t>
+              <w:t>Francisco Rodríguez Pérez</w:t>
             </w:r>
           </w:p>
         </w:tc>
@@ -5136,12 +5029,14 @@
       <w:pPr>
         <w:pStyle w:val="Ttulo2"/>
       </w:pPr>
-      <w:bookmarkStart w:id="22" w:name="_Toc71980199"/>
+      <w:bookmarkStart w:id="22" w:name="_Toc71980201"/>
       <w:r>
-        <w:lastRenderedPageBreak/>
-        <w:t>Task 040</w:t>
+        <w:t>Task 04</w:t>
       </w:r>
       <w:bookmarkEnd w:id="22"/>
+      <w:r>
+        <w:t>0</w:t>
+      </w:r>
     </w:p>
     <w:p/>
     <w:tbl>
@@ -5161,6 +5056,7 @@
           </w:tcPr>
           <w:p>
             <w:r>
+              <w:lastRenderedPageBreak/>
               <w:t>Task Id</w:t>
             </w:r>
           </w:p>
@@ -5174,7 +5070,10 @@
               <w:t>Task 0</w:t>
             </w:r>
             <w:r>
-              <w:t>40</w:t>
+              <w:t>4</w:t>
+            </w:r>
+            <w:r>
+              <w:t>0</w:t>
             </w:r>
           </w:p>
         </w:tc>
@@ -5202,7 +5101,7 @@
               <w:t>F</w:t>
             </w:r>
             <w:r>
-              <w:t>unctional testing - display dashboard (administrator)</w:t>
+              <w:t>unctional testing - manage his tasks (manager)</w:t>
             </w:r>
           </w:p>
         </w:tc>
@@ -5242,15 +5141,10 @@
           </w:tcPr>
           <w:p>
             <w:r>
-              <w:t xml:space="preserve">Guillermo </w:t>
-            </w:r>
-            <w:proofErr w:type="spellStart"/>
-            <w:r>
-              <w:t>Diz</w:t>
-            </w:r>
-            <w:proofErr w:type="spellEnd"/>
-            <w:r>
-              <w:t xml:space="preserve"> Gil</w:t>
+              <w:rPr>
+                <w:lang w:val="es-ES"/>
+              </w:rPr>
+              <w:t>George Laurentiu Bogdan</w:t>
             </w:r>
           </w:p>
         </w:tc>
@@ -5270,7 +5164,23 @@
           <w:tcPr>
             <w:tcW w:w="6514" w:type="dxa"/>
           </w:tcPr>
-          <w:p/>
+          <w:p>
+            <w:r>
+              <w:t>0</w:t>
+            </w:r>
+            <w:r>
+              <w:t>5</w:t>
+            </w:r>
+            <w:r>
+              <w:t>/</w:t>
+            </w:r>
+            <w:r>
+              <w:t>16</w:t>
+            </w:r>
+            <w:r>
+              <w:t>/2021</w:t>
+            </w:r>
+          </w:p>
         </w:tc>
       </w:tr>
       <w:tr>
@@ -5315,11 +5225,14 @@
       <w:pPr>
         <w:pStyle w:val="Ttulo2"/>
       </w:pPr>
-      <w:bookmarkStart w:id="23" w:name="_Toc71980200"/>
+      <w:bookmarkStart w:id="23" w:name="_Toc71980202"/>
       <w:r>
-        <w:t>Task 041</w:t>
+        <w:t>Task 04</w:t>
       </w:r>
       <w:bookmarkEnd w:id="23"/>
+      <w:r>
+        <w:t>1</w:t>
+      </w:r>
     </w:p>
     <w:p/>
     <w:tbl>
@@ -5352,7 +5265,10 @@
               <w:t>Task 0</w:t>
             </w:r>
             <w:r>
-              <w:t>41</w:t>
+              <w:t>4</w:t>
+            </w:r>
+            <w:r>
+              <w:t>1</w:t>
             </w:r>
           </w:p>
         </w:tc>
@@ -5380,7 +5296,7 @@
               <w:t>F</w:t>
             </w:r>
             <w:r>
-              <w:t>unctional testing - write a shout (anonymous)</w:t>
+              <w:t>unctional testing - manage customisation parameters (administrator)</w:t>
             </w:r>
           </w:p>
         </w:tc>
@@ -5420,10 +5336,7 @@
           </w:tcPr>
           <w:p>
             <w:r>
-              <w:rPr>
-                <w:lang w:val="es-ES"/>
-              </w:rPr>
-              <w:t>Francisco Rodríguez Pérez</w:t>
+              <w:t>Guillermo Diz Gil</w:t>
             </w:r>
           </w:p>
         </w:tc>
@@ -5443,7 +5356,23 @@
           <w:tcPr>
             <w:tcW w:w="6514" w:type="dxa"/>
           </w:tcPr>
-          <w:p/>
+          <w:p>
+            <w:r>
+              <w:t>0</w:t>
+            </w:r>
+            <w:r>
+              <w:t>5</w:t>
+            </w:r>
+            <w:r>
+              <w:t>/</w:t>
+            </w:r>
+            <w:r>
+              <w:t>20</w:t>
+            </w:r>
+            <w:r>
+              <w:t>/2021</w:t>
+            </w:r>
+          </w:p>
         </w:tc>
       </w:tr>
       <w:tr>
@@ -5461,7 +5390,23 @@
           <w:tcPr>
             <w:tcW w:w="6514" w:type="dxa"/>
           </w:tcPr>
-          <w:p/>
+          <w:p>
+            <w:r>
+              <w:t>0</w:t>
+            </w:r>
+            <w:r>
+              <w:t>5</w:t>
+            </w:r>
+            <w:r>
+              <w:t>/</w:t>
+            </w:r>
+            <w:r>
+              <w:t>23</w:t>
+            </w:r>
+            <w:r>
+              <w:t>/2021</w:t>
+            </w:r>
+          </w:p>
         </w:tc>
       </w:tr>
       <w:tr>
@@ -5479,7 +5424,29 @@
           <w:tcPr>
             <w:tcW w:w="6514" w:type="dxa"/>
           </w:tcPr>
-          <w:p/>
+          <w:p>
+            <w:r>
+              <w:t>0</w:t>
+            </w:r>
+            <w:r>
+              <w:t>0</w:t>
+            </w:r>
+            <w:r>
+              <w:t>:</w:t>
+            </w:r>
+            <w:r>
+              <w:t>4</w:t>
+            </w:r>
+            <w:r>
+              <w:t>3</w:t>
+            </w:r>
+            <w:r>
+              <w:t>:0</w:t>
+            </w:r>
+            <w:r>
+              <w:t>0</w:t>
+            </w:r>
+          </w:p>
         </w:tc>
       </w:tr>
     </w:tbl>
@@ -5488,11 +5455,12 @@
       <w:pPr>
         <w:pStyle w:val="Ttulo2"/>
       </w:pPr>
-      <w:bookmarkStart w:id="24" w:name="_Toc71980201"/>
       <w:r>
-        <w:t>Task 042</w:t>
+        <w:t>Task 04</w:t>
       </w:r>
-      <w:bookmarkEnd w:id="24"/>
+      <w:r>
+        <w:t>2</w:t>
+      </w:r>
     </w:p>
     <w:p/>
     <w:tbl>
@@ -5525,7 +5493,10 @@
               <w:t>Task 0</w:t>
             </w:r>
             <w:r>
-              <w:t>42</w:t>
+              <w:t>4</w:t>
+            </w:r>
+            <w:r>
+              <w:t>2</w:t>
             </w:r>
           </w:p>
         </w:tc>
@@ -5553,7 +5524,7 @@
               <w:t>F</w:t>
             </w:r>
             <w:r>
-              <w:t>unctional testing - manage his tasks (manager)</w:t>
+              <w:t>unctional testing - become a manager and update data (authenticated)</w:t>
             </w:r>
           </w:p>
         </w:tc>
@@ -5593,33 +5564,8 @@
           </w:tcPr>
           <w:p>
             <w:r>
-              <w:rPr>
-                <w:lang w:val="es-ES"/>
-              </w:rPr>
-              <w:t xml:space="preserve">George </w:t>
-            </w:r>
-            <w:proofErr w:type="spellStart"/>
-            <w:r>
-              <w:rPr>
-                <w:lang w:val="es-ES"/>
-              </w:rPr>
-              <w:t>Laurentiu</w:t>
-            </w:r>
-            <w:proofErr w:type="spellEnd"/>
-            <w:r>
-              <w:rPr>
-                <w:lang w:val="es-ES"/>
-              </w:rPr>
-              <w:t xml:space="preserve"> </w:t>
-            </w:r>
-            <w:proofErr w:type="spellStart"/>
-            <w:r>
-              <w:rPr>
-                <w:lang w:val="es-ES"/>
-              </w:rPr>
-              <w:t>Bogdan</w:t>
-            </w:r>
-            <w:proofErr w:type="spellEnd"/>
+              <w:t>Francisco Rodríguez Pérez</w:t>
+            </w:r>
           </w:p>
         </w:tc>
       </w:tr>
@@ -5683,11 +5629,12 @@
       <w:pPr>
         <w:pStyle w:val="Ttulo2"/>
       </w:pPr>
-      <w:bookmarkStart w:id="25" w:name="_Toc71980202"/>
       <w:r>
-        <w:t>Task 043</w:t>
+        <w:t>Task 04</w:t>
       </w:r>
-      <w:bookmarkEnd w:id="25"/>
+      <w:r>
+        <w:t>3</w:t>
+      </w:r>
     </w:p>
     <w:p/>
     <w:tbl>
@@ -5720,7 +5667,10 @@
               <w:t>Task 0</w:t>
             </w:r>
             <w:r>
-              <w:t>43</w:t>
+              <w:t>4</w:t>
+            </w:r>
+            <w:r>
+              <w:t>3</w:t>
             </w:r>
           </w:p>
         </w:tc>
@@ -5745,18 +5695,10 @@
               <w:jc w:val="both"/>
             </w:pPr>
             <w:r>
-              <w:t>F</w:t>
-            </w:r>
-            <w:r>
-              <w:t xml:space="preserve">unctional testing - manage </w:t>
-            </w:r>
-            <w:proofErr w:type="spellStart"/>
-            <w:r>
-              <w:t>customisation</w:t>
-            </w:r>
-            <w:proofErr w:type="spellEnd"/>
-            <w:r>
-              <w:t xml:space="preserve"> parameters (administrator)</w:t>
+              <w:t>U</w:t>
+            </w:r>
+            <w:r>
+              <w:t>pdate project to version 2</w:t>
             </w:r>
           </w:p>
         </w:tc>
@@ -5796,7 +5738,7 @@
           </w:tcPr>
           <w:p>
             <w:r>
-              <w:t>Carmen Mª Muñoz Pérez</w:t>
+              <w:t>Guillermo Diz Gil</w:t>
             </w:r>
           </w:p>
         </w:tc>
@@ -5816,7 +5758,23 @@
           <w:tcPr>
             <w:tcW w:w="6514" w:type="dxa"/>
           </w:tcPr>
-          <w:p/>
+          <w:p>
+            <w:r>
+              <w:t>0</w:t>
+            </w:r>
+            <w:r>
+              <w:t>5</w:t>
+            </w:r>
+            <w:r>
+              <w:t>/</w:t>
+            </w:r>
+            <w:r>
+              <w:t>15</w:t>
+            </w:r>
+            <w:r>
+              <w:t>/2021</w:t>
+            </w:r>
+          </w:p>
         </w:tc>
       </w:tr>
       <w:tr>
@@ -5834,7 +5792,23 @@
           <w:tcPr>
             <w:tcW w:w="6514" w:type="dxa"/>
           </w:tcPr>
-          <w:p/>
+          <w:p>
+            <w:r>
+              <w:t>0</w:t>
+            </w:r>
+            <w:r>
+              <w:t>5</w:t>
+            </w:r>
+            <w:r>
+              <w:t>/</w:t>
+            </w:r>
+            <w:r>
+              <w:t>15</w:t>
+            </w:r>
+            <w:r>
+              <w:t>/2021</w:t>
+            </w:r>
+          </w:p>
         </w:tc>
       </w:tr>
       <w:tr>
@@ -5852,10 +5826,15 @@
           <w:tcPr>
             <w:tcW w:w="6514" w:type="dxa"/>
           </w:tcPr>
-          <w:p/>
+          <w:p>
+            <w:r>
+              <w:t>00:03:17</w:t>
+            </w:r>
+          </w:p>
         </w:tc>
       </w:tr>
     </w:tbl>
+    <w:p/>
     <w:p/>
     <w:sectPr>
       <w:pgSz w:w="11906" w:h="16838"/>

</xml_diff>